<commit_message>
Various updates during Conversion sprint
</commit_message>
<xml_diff>
--- a/Docs/AnimationTimelineJSONData.docx
+++ b/Docs/AnimationTimelineJSONData.docx
@@ -12,6 +12,36 @@
     </w:p>
     <w:p>
       <w:r>
+        <w:t>Copyright (c) 2020. Ascendant Design and Training, LLC.</w:t>
+      </w:r>
+      <w:r>
+        <w:br/>
+      </w:r>
+      <w:r>
+        <w:t xml:space="preserve">Last updated by Daniel Patterson, </w:t>
+      </w:r>
+      <w:r>
+        <w:fldChar w:fldCharType="begin"/>
+      </w:r>
+      <w:r>
+        <w:instrText xml:space="preserve"> DATE  \@ "dddd, MMMM d, yyyy"  \* MERGEFORMAT </w:instrText>
+      </w:r>
+      <w:r>
+        <w:fldChar w:fldCharType="separate"/>
+      </w:r>
+      <w:r>
+        <w:rPr>
+          <w:noProof/>
+        </w:rPr>
+        <w:t>Tuesday, October 20, 2020</w:t>
+      </w:r>
+      <w:r>
+        <w:fldChar w:fldCharType="end"/>
+      </w:r>
+    </w:p>
+    <w:p/>
+    <w:p>
+      <w:r>
         <w:t>The Scaffold animation timeline JSON data is used to drive timed animations of any kind. It has a consistent structure that makes it quick and easy to use for generating timed scenes.</w:t>
       </w:r>
     </w:p>
@@ -97,13 +127,16 @@
       </w:r>
       <w:proofErr w:type="gramEnd"/>
       <w:r>
-        <w:t xml:space="preserve"> way to other animation timelines you might have worked with before. For most practical intents and purposes, you will select a frame number, then set one or more properties of one or more objects at that frame number. As the runtime frame counter indexes through each of those frames, milestone values are reached and passed. When linear and shaped-based interpolations are used, calculated intermediate values are calculated for a property of a character for which a keyframe doesn't exist on the current frame and for which the previous and next keyframe values are different.</w:t>
+        <w:t xml:space="preserve"> way to other animation timelines you might have worked with before. For most practical intents and purposes, you will select a frame number, then set one or more properties of one or more objects at that frame number. As the runtime frame counter indexes through each of those frames, milestone values are reached and passed. When linear and shaped-based interpolations are used, calculated intermediate values are calculated for a property of a </w:t>
+      </w:r>
+      <w:r>
+        <w:lastRenderedPageBreak/>
+        <w:t>character for which a keyframe doesn't exist on the current frame and for which the previous and next keyframe values are different.</w:t>
       </w:r>
     </w:p>
     <w:p/>
     <w:p>
       <w:r>
-        <w:lastRenderedPageBreak/>
         <w:t>Managing the entire timeline in one approach is traditionally more difficult because you have to continually maintain both temporal and physical senses simultaneously. In other words, using only keyframes, you constantly have to keep track of where you are in time, and what you want to happen at that exact moment.</w:t>
       </w:r>
     </w:p>
@@ -838,6 +871,7 @@
           <w:b/>
           <w:bCs/>
         </w:rPr>
+        <w:lastRenderedPageBreak/>
         <w:t>Marks</w:t>
       </w:r>
       <w:r>
@@ -963,7 +997,6 @@
           <w:b/>
           <w:bCs/>
         </w:rPr>
-        <w:lastRenderedPageBreak/>
         <w:t>MarkSetting</w:t>
       </w:r>
       <w:proofErr w:type="spellEnd"/>
@@ -1644,6 +1677,7 @@
                 <w:b/>
                 <w:bCs/>
               </w:rPr>
+              <w:lastRenderedPageBreak/>
               <w:t>Name</w:t>
             </w:r>
           </w:p>
@@ -1734,7 +1768,6 @@
                 <w:b/>
                 <w:bCs/>
               </w:rPr>
-              <w:lastRenderedPageBreak/>
               <w:t>CountOut</w:t>
             </w:r>
             <w:proofErr w:type="spellEnd"/>

</xml_diff>